<commit_message>
Running tests of algo
Running tests for the EM algo
</commit_message>
<xml_diff>
--- a/analysis.docx
+++ b/analysis.docx
@@ -13,7 +13,19 @@
         <w:t xml:space="preserve"> </w:t>
       </w:r>
       <w:r>
-        <w:t xml:space="preserve">Models</w:t>
+        <w:t xml:space="preserve">model</w:t>
+      </w:r>
+      <w:r>
+        <w:t xml:space="preserve"> </w:t>
+      </w:r>
+      <w:r>
+        <w:t xml:space="preserve">estimation</w:t>
+      </w:r>
+      <w:r>
+        <w:t xml:space="preserve"> </w:t>
+      </w:r>
+      <w:r>
+        <w:t xml:space="preserve">process</w:t>
       </w:r>
     </w:p>
     <w:p>
@@ -111,7 +123,31 @@
         </w:numPr>
       </w:pPr>
       <w:r>
-        <w:t xml:space="preserve">Find the maximum likelihood estimate (MLE) for the parameters of each component beta distribution</w:t>
+        <w:t xml:space="preserve">Find the maximum likelihood estimate (MLE) for the parameters for each beta distribution (</w:t>
+      </w:r>
+      <m:oMath>
+        <m:r>
+          <m:rPr/>
+          <m:t>α</m:t>
+        </m:r>
+      </m:oMath>
+      <w:r>
+        <w:t xml:space="preserve"> </w:t>
+      </w:r>
+      <w:r>
+        <w:t xml:space="preserve">&amp;</w:t>
+      </w:r>
+      <w:r>
+        <w:t xml:space="preserve"> </w:t>
+      </w:r>
+      <m:oMath>
+        <m:r>
+          <m:rPr/>
+          <m:t>β</m:t>
+        </m:r>
+      </m:oMath>
+      <w:r>
+        <w:t xml:space="preserve">)</w:t>
       </w:r>
     </w:p>
     <w:p>
@@ -123,12 +159,35 @@
         </w:numPr>
       </w:pPr>
       <w:r>
-        <w:t xml:space="preserve">Find the percentage of the data coming from each component beta distribution (5 parameters in total).</w:t>
+        <w:t xml:space="preserve">Find the percentage of the data coming from each component beta distribution (</w:t>
+      </w:r>
+      <m:oMath>
+        <m:r>
+          <m:rPr/>
+          <m:t>π</m:t>
+        </m:r>
+      </m:oMath>
+      <w:r>
+        <w:t xml:space="preserve">).</w:t>
       </w:r>
     </w:p>
     <w:p>
       <w:pPr>
         <w:pStyle w:val="FirstParagraph"/>
+      </w:pPr>
+      <w:r>
+        <w:rPr>
+          <w:b/>
+        </w:rPr>
+        <w:t xml:space="preserve">The generated data looks as follows</w:t>
+      </w:r>
+      <w:r>
+        <w:t xml:space="preserve">:</w:t>
+      </w:r>
+    </w:p>
+    <w:p>
+      <w:pPr>
+        <w:pStyle w:val="BodyText"/>
       </w:pPr>
       <w:r>
         <w:drawing>
@@ -186,6 +245,9 @@
         <w:pStyle w:val="BodyText"/>
       </w:pPr>
       <w:r>
+        <w:rPr>
+          <w:b/>
+        </w:rPr>
         <w:t xml:space="preserve">The approach I have taken is as follows:</w:t>
       </w:r>
     </w:p>
@@ -246,7 +308,7 @@
         </w:numPr>
       </w:pPr>
       <w:r>
-        <w:t xml:space="preserve">Calculate the mixing proportion pi</w:t>
+        <w:t xml:space="preserve">Repeat this for a given number of iterations (minimum 10) and take the median of these parameters</w:t>
       </w:r>
     </w:p>
     <w:p>
@@ -258,7 +320,7 @@
         </w:numPr>
       </w:pPr>
       <w:r>
-        <w:t xml:space="preserve">Check if convergence has been achieved by differencing the initial and calculated parameters</w:t>
+        <w:t xml:space="preserve">Calculate the mixing proportion pi</w:t>
       </w:r>
     </w:p>
     <w:p>
@@ -270,7 +332,66 @@
         </w:numPr>
       </w:pPr>
       <w:r>
+        <w:t xml:space="preserve">Check if convergence has been achieved by differencing the initial and calculated parameters</w:t>
+      </w:r>
+    </w:p>
+    <w:p>
+      <w:pPr>
+        <w:pStyle w:val="Compact"/>
+        <w:numPr>
+          <w:numId w:val="1003"/>
+          <w:ilvl w:val="0"/>
+        </w:numPr>
+      </w:pPr>
+      <w:r>
         <w:t xml:space="preserve">If convergence hasn't been achieved repeat the process with the calculated parameters as inputs</w:t>
+      </w:r>
+    </w:p>
+    <w:p>
+      <w:pPr>
+        <w:pStyle w:val="FirstParagraph"/>
+      </w:pPr>
+      <w:r>
+        <w:rPr>
+          <w:b/>
+        </w:rPr>
+        <w:t xml:space="preserve">Issues I'm coming up against:</w:t>
+      </w:r>
+    </w:p>
+    <w:p>
+      <w:pPr>
+        <w:pStyle w:val="Compact"/>
+        <w:numPr>
+          <w:numId w:val="1004"/>
+          <w:ilvl w:val="0"/>
+        </w:numPr>
+      </w:pPr>
+      <w:r>
+        <w:t xml:space="preserve">I cannot be sure whether I'm seeing a local or global maximum when running this model. To get around this multiple runs will be needed of this recursive approach. I am also experimenting with using k-means to generate initial estimates for the function.</w:t>
+      </w:r>
+    </w:p>
+    <w:p>
+      <w:pPr>
+        <w:pStyle w:val="Compact"/>
+        <w:numPr>
+          <w:numId w:val="1004"/>
+          <w:ilvl w:val="0"/>
+        </w:numPr>
+      </w:pPr>
+      <w:r>
+        <w:t xml:space="preserve">The code itself takes a long time to run. I am trying to speed up the code by using vectorised functions instead of loops but the improvements have only been marginal.</w:t>
+      </w:r>
+    </w:p>
+    <w:p>
+      <w:pPr>
+        <w:pStyle w:val="Compact"/>
+        <w:numPr>
+          <w:numId w:val="1004"/>
+          <w:ilvl w:val="0"/>
+        </w:numPr>
+      </w:pPr>
+      <w:r>
+        <w:t xml:space="preserve">I am new at working with mixture models. Because of this I am cross validating my approach against a small mixed distribution derived from two normal subpopulations. Once I am fine with the results of this I will derive my own beta distributions to check against (on a smaller scale than the sample data while I work on speeding up the code).</w:t>
       </w:r>
     </w:p>
     <w:sectPr/>
@@ -381,7 +502,7 @@
     </w:lvl>
   </w:abstractNum>
   <w:abstractNum w:abstractNumId="990">
-    <w:nsid w:val="d3683272"/>
+    <w:nsid w:val="1b0426c5"/>
     <w:multiLevelType w:val="multilevel"/>
     <w:lvl w:ilvl="0">
       <w:numFmt w:val="bullet"/>
@@ -462,7 +583,7 @@
     </w:lvl>
   </w:abstractNum>
   <w:abstractNum w:abstractNumId="991">
-    <w:nsid w:val="70aa6cef"/>
+    <w:nsid w:val="1e71e14f"/>
     <w:multiLevelType w:val="multilevel"/>
     <w:lvl w:ilvl="0">
       <w:numFmt w:val="bullet"/>
@@ -543,7 +664,7 @@
     </w:lvl>
   </w:abstractNum>
   <w:abstractNum w:abstractNumId="99411">
-    <w:nsid w:val="b49afb2b"/>
+    <w:nsid w:val="ed252f9d"/>
     <w:multiLevelType w:val="multilevel"/>
     <w:lvl w:ilvl="0">
       <w:start w:val="1"/>
@@ -665,6 +786,9 @@
     <w:lvlOverride w:ilvl="6">
       <w:startOverride w:val="1"/>
     </w:lvlOverride>
+  </w:num>
+  <w:num w:numId="1004">
+    <w:abstractNumId w:val="991"/>
   </w:num>
 </w:numbering>
 </file>

</xml_diff>